<commit_message>
added signatures to all final minutes
</commit_message>
<xml_diff>
--- a/Final_Minutes/Meeting11-sprint5.docx
+++ b/Final_Minutes/Meeting11-sprint5.docx
@@ -221,6 +221,7 @@
             <w:pPr>
               <w:jc w:val="center"/>
             </w:pPr>
+            <w:bookmarkStart w:id="0" w:name="_GoBack" w:colFirst="0" w:colLast="2"/>
             <w:r>
               <w:t>Name (printed/typed)</w:t>
             </w:r>
@@ -275,21 +276,7 @@
                 <w:sz w:val="24"/>
               </w:rPr>
               <w:tab/>
-              <w:t xml:space="preserve">Barbara </w:t>
-            </w:r>
-            <w:proofErr w:type="spellStart"/>
-            <w:r>
-              <w:rPr>
-                <w:sz w:val="24"/>
-              </w:rPr>
-              <w:t>Murtland</w:t>
-            </w:r>
-            <w:proofErr w:type="spellEnd"/>
-            <w:r>
-              <w:rPr>
-                <w:sz w:val="24"/>
-              </w:rPr>
-              <w:t xml:space="preserve"> </w:t>
+              <w:t xml:space="preserve">Barbara Murtland </w:t>
             </w:r>
           </w:p>
         </w:tc>
@@ -305,6 +292,63 @@
           </w:tcPr>
           <w:p>
             <w:pPr>
+              <w:spacing w:before="40"/>
+              <w:jc w:val="center"/>
+              <w:rPr>
+                <w:sz w:val="24"/>
+              </w:rPr>
+            </w:pPr>
+            <w:r>
+              <w:rPr>
+                <w:noProof/>
+                <w:sz w:val="24"/>
+              </w:rPr>
+              <w:drawing>
+                <wp:inline distT="0" distB="0" distL="0" distR="0" wp14:anchorId="0D4E6DC1" wp14:editId="6C58E2A8">
+                  <wp:extent cx="1153390" cy="365935"/>
+                  <wp:effectExtent l="0" t="0" r="2540" b="2540"/>
+                  <wp:docPr id="1" name="Picture 1"/>
+                  <wp:cNvGraphicFramePr>
+                    <a:graphicFrameLocks xmlns:a="http://schemas.openxmlformats.org/drawingml/2006/main" noChangeAspect="1"/>
+                  </wp:cNvGraphicFramePr>
+                  <a:graphic xmlns:a="http://schemas.openxmlformats.org/drawingml/2006/main">
+                    <a:graphicData uri="http://schemas.openxmlformats.org/drawingml/2006/picture">
+                      <pic:pic xmlns:pic="http://schemas.openxmlformats.org/drawingml/2006/picture">
+                        <pic:nvPicPr>
+                          <pic:cNvPr id="1" name="BM_sig.jpg"/>
+                          <pic:cNvPicPr/>
+                        </pic:nvPicPr>
+                        <pic:blipFill>
+                          <a:blip r:embed="rId10" cstate="print">
+                            <a:extLst>
+                              <a:ext uri="{28A0092B-C50C-407E-A947-70E740481C1C}">
+                                <a14:useLocalDpi xmlns:a14="http://schemas.microsoft.com/office/drawing/2010/main" val="0"/>
+                              </a:ext>
+                            </a:extLst>
+                          </a:blip>
+                          <a:stretch>
+                            <a:fillRect/>
+                          </a:stretch>
+                        </pic:blipFill>
+                        <pic:spPr>
+                          <a:xfrm>
+                            <a:off x="0" y="0"/>
+                            <a:ext cx="1214620" cy="385361"/>
+                          </a:xfrm>
+                          <a:prstGeom prst="rect">
+                            <a:avLst/>
+                          </a:prstGeom>
+                        </pic:spPr>
+                      </pic:pic>
+                    </a:graphicData>
+                  </a:graphic>
+                </wp:inline>
+              </w:drawing>
+            </w:r>
+          </w:p>
+          <w:p>
+            <w:pPr>
+              <w:jc w:val="center"/>
               <w:rPr>
                 <w:sz w:val="24"/>
               </w:rPr>
@@ -355,10 +399,58 @@
           </w:tcPr>
           <w:p>
             <w:pPr>
+              <w:jc w:val="center"/>
               <w:rPr>
                 <w:sz w:val="24"/>
               </w:rPr>
             </w:pPr>
+            <w:r>
+              <w:rPr>
+                <w:noProof/>
+                <w:sz w:val="24"/>
+              </w:rPr>
+              <w:drawing>
+                <wp:inline distT="0" distB="0" distL="0" distR="0" wp14:anchorId="461C1450" wp14:editId="5D01AFB1">
+                  <wp:extent cx="1552252" cy="529936"/>
+                  <wp:effectExtent l="0" t="0" r="0" b="3810"/>
+                  <wp:docPr id="2" name="Picture 2"/>
+                  <wp:cNvGraphicFramePr>
+                    <a:graphicFrameLocks xmlns:a="http://schemas.openxmlformats.org/drawingml/2006/main" noChangeAspect="1"/>
+                  </wp:cNvGraphicFramePr>
+                  <a:graphic xmlns:a="http://schemas.openxmlformats.org/drawingml/2006/main">
+                    <a:graphicData uri="http://schemas.openxmlformats.org/drawingml/2006/picture">
+                      <pic:pic xmlns:pic="http://schemas.openxmlformats.org/drawingml/2006/picture">
+                        <pic:nvPicPr>
+                          <pic:cNvPr id="2" name="CC_sig.jpg"/>
+                          <pic:cNvPicPr/>
+                        </pic:nvPicPr>
+                        <pic:blipFill>
+                          <a:blip r:embed="rId11" cstate="print">
+                            <a:extLst>
+                              <a:ext uri="{28A0092B-C50C-407E-A947-70E740481C1C}">
+                                <a14:useLocalDpi xmlns:a14="http://schemas.microsoft.com/office/drawing/2010/main" val="0"/>
+                              </a:ext>
+                            </a:extLst>
+                          </a:blip>
+                          <a:stretch>
+                            <a:fillRect/>
+                          </a:stretch>
+                        </pic:blipFill>
+                        <pic:spPr>
+                          <a:xfrm>
+                            <a:off x="0" y="0"/>
+                            <a:ext cx="1693616" cy="578198"/>
+                          </a:xfrm>
+                          <a:prstGeom prst="rect">
+                            <a:avLst/>
+                          </a:prstGeom>
+                        </pic:spPr>
+                      </pic:pic>
+                    </a:graphicData>
+                  </a:graphic>
+                </wp:inline>
+              </w:drawing>
+            </w:r>
           </w:p>
         </w:tc>
       </w:tr>
@@ -402,6 +494,62 @@
           </w:tcPr>
           <w:p>
             <w:pPr>
+              <w:jc w:val="center"/>
+              <w:rPr>
+                <w:sz w:val="24"/>
+              </w:rPr>
+            </w:pPr>
+            <w:r>
+              <w:rPr>
+                <w:noProof/>
+                <w:sz w:val="24"/>
+              </w:rPr>
+              <w:drawing>
+                <wp:inline distT="0" distB="0" distL="0" distR="0" wp14:anchorId="36B98BEB" wp14:editId="7AF10006">
+                  <wp:extent cx="1257069" cy="450495"/>
+                  <wp:effectExtent l="0" t="0" r="635" b="0"/>
+                  <wp:docPr id="3" name="Picture 3"/>
+                  <wp:cNvGraphicFramePr>
+                    <a:graphicFrameLocks xmlns:a="http://schemas.openxmlformats.org/drawingml/2006/main" noChangeAspect="1"/>
+                  </wp:cNvGraphicFramePr>
+                  <a:graphic xmlns:a="http://schemas.openxmlformats.org/drawingml/2006/main">
+                    <a:graphicData uri="http://schemas.openxmlformats.org/drawingml/2006/picture">
+                      <pic:pic xmlns:pic="http://schemas.openxmlformats.org/drawingml/2006/picture">
+                        <pic:nvPicPr>
+                          <pic:cNvPr id="3" name="DK_sig.jpg"/>
+                          <pic:cNvPicPr/>
+                        </pic:nvPicPr>
+                        <pic:blipFill>
+                          <a:blip r:embed="rId12" cstate="print">
+                            <a:extLst>
+                              <a:ext uri="{28A0092B-C50C-407E-A947-70E740481C1C}">
+                                <a14:useLocalDpi xmlns:a14="http://schemas.microsoft.com/office/drawing/2010/main" val="0"/>
+                              </a:ext>
+                            </a:extLst>
+                          </a:blip>
+                          <a:stretch>
+                            <a:fillRect/>
+                          </a:stretch>
+                        </pic:blipFill>
+                        <pic:spPr>
+                          <a:xfrm>
+                            <a:off x="0" y="0"/>
+                            <a:ext cx="1263555" cy="452819"/>
+                          </a:xfrm>
+                          <a:prstGeom prst="rect">
+                            <a:avLst/>
+                          </a:prstGeom>
+                        </pic:spPr>
+                      </pic:pic>
+                    </a:graphicData>
+                  </a:graphic>
+                </wp:inline>
+              </w:drawing>
+            </w:r>
+          </w:p>
+          <w:p>
+            <w:pPr>
+              <w:jc w:val="center"/>
               <w:rPr>
                 <w:sz w:val="24"/>
               </w:rPr>
@@ -433,21 +581,7 @@
               <w:rPr>
                 <w:sz w:val="24"/>
               </w:rPr>
-              <w:t xml:space="preserve">                    Ismael </w:t>
-            </w:r>
-            <w:proofErr w:type="spellStart"/>
-            <w:r>
-              <w:rPr>
-                <w:sz w:val="24"/>
-              </w:rPr>
-              <w:t>Florit</w:t>
-            </w:r>
-            <w:proofErr w:type="spellEnd"/>
-            <w:r>
-              <w:rPr>
-                <w:sz w:val="24"/>
-              </w:rPr>
-              <w:t xml:space="preserve"> </w:t>
+              <w:t xml:space="preserve">                    Ismael Florit </w:t>
             </w:r>
           </w:p>
         </w:tc>
@@ -463,10 +597,58 @@
           </w:tcPr>
           <w:p>
             <w:pPr>
+              <w:jc w:val="center"/>
               <w:rPr>
                 <w:sz w:val="24"/>
               </w:rPr>
             </w:pPr>
+            <w:r>
+              <w:rPr>
+                <w:noProof/>
+                <w:sz w:val="24"/>
+              </w:rPr>
+              <w:drawing>
+                <wp:inline distT="0" distB="0" distL="0" distR="0" wp14:anchorId="69F18A99" wp14:editId="748EAF77">
+                  <wp:extent cx="1143000" cy="510702"/>
+                  <wp:effectExtent l="0" t="0" r="0" b="0"/>
+                  <wp:docPr id="4" name="Picture 4"/>
+                  <wp:cNvGraphicFramePr>
+                    <a:graphicFrameLocks xmlns:a="http://schemas.openxmlformats.org/drawingml/2006/main" noChangeAspect="1"/>
+                  </wp:cNvGraphicFramePr>
+                  <a:graphic xmlns:a="http://schemas.openxmlformats.org/drawingml/2006/main">
+                    <a:graphicData uri="http://schemas.openxmlformats.org/drawingml/2006/picture">
+                      <pic:pic xmlns:pic="http://schemas.openxmlformats.org/drawingml/2006/picture">
+                        <pic:nvPicPr>
+                          <pic:cNvPr id="4" name="IF_sig.jpg"/>
+                          <pic:cNvPicPr/>
+                        </pic:nvPicPr>
+                        <pic:blipFill>
+                          <a:blip r:embed="rId13" cstate="print">
+                            <a:extLst>
+                              <a:ext uri="{28A0092B-C50C-407E-A947-70E740481C1C}">
+                                <a14:useLocalDpi xmlns:a14="http://schemas.microsoft.com/office/drawing/2010/main" val="0"/>
+                              </a:ext>
+                            </a:extLst>
+                          </a:blip>
+                          <a:stretch>
+                            <a:fillRect/>
+                          </a:stretch>
+                        </pic:blipFill>
+                        <pic:spPr>
+                          <a:xfrm>
+                            <a:off x="0" y="0"/>
+                            <a:ext cx="1143000" cy="510702"/>
+                          </a:xfrm>
+                          <a:prstGeom prst="rect">
+                            <a:avLst/>
+                          </a:prstGeom>
+                        </pic:spPr>
+                      </pic:pic>
+                    </a:graphicData>
+                  </a:graphic>
+                </wp:inline>
+              </w:drawing>
+            </w:r>
           </w:p>
         </w:tc>
       </w:tr>
@@ -510,6 +692,63 @@
           </w:tcPr>
           <w:p>
             <w:pPr>
+              <w:spacing w:before="40"/>
+              <w:jc w:val="center"/>
+              <w:rPr>
+                <w:sz w:val="24"/>
+              </w:rPr>
+            </w:pPr>
+            <w:r>
+              <w:rPr>
+                <w:noProof/>
+                <w:sz w:val="24"/>
+              </w:rPr>
+              <w:drawing>
+                <wp:inline distT="0" distB="0" distL="0" distR="0" wp14:anchorId="14A67F77" wp14:editId="0E6ED46C">
+                  <wp:extent cx="1402137" cy="369517"/>
+                  <wp:effectExtent l="0" t="0" r="0" b="0"/>
+                  <wp:docPr id="5" name="Picture 5"/>
+                  <wp:cNvGraphicFramePr>
+                    <a:graphicFrameLocks xmlns:a="http://schemas.openxmlformats.org/drawingml/2006/main" noChangeAspect="1"/>
+                  </wp:cNvGraphicFramePr>
+                  <a:graphic xmlns:a="http://schemas.openxmlformats.org/drawingml/2006/main">
+                    <a:graphicData uri="http://schemas.openxmlformats.org/drawingml/2006/picture">
+                      <pic:pic xmlns:pic="http://schemas.openxmlformats.org/drawingml/2006/picture">
+                        <pic:nvPicPr>
+                          <pic:cNvPr id="5" name="TL_sig.jpg"/>
+                          <pic:cNvPicPr/>
+                        </pic:nvPicPr>
+                        <pic:blipFill>
+                          <a:blip r:embed="rId14" cstate="print">
+                            <a:extLst>
+                              <a:ext uri="{28A0092B-C50C-407E-A947-70E740481C1C}">
+                                <a14:useLocalDpi xmlns:a14="http://schemas.microsoft.com/office/drawing/2010/main" val="0"/>
+                              </a:ext>
+                            </a:extLst>
+                          </a:blip>
+                          <a:stretch>
+                            <a:fillRect/>
+                          </a:stretch>
+                        </pic:blipFill>
+                        <pic:spPr>
+                          <a:xfrm>
+                            <a:off x="0" y="0"/>
+                            <a:ext cx="1467175" cy="386657"/>
+                          </a:xfrm>
+                          <a:prstGeom prst="rect">
+                            <a:avLst/>
+                          </a:prstGeom>
+                        </pic:spPr>
+                      </pic:pic>
+                    </a:graphicData>
+                  </a:graphic>
+                </wp:inline>
+              </w:drawing>
+            </w:r>
+          </w:p>
+          <w:p>
+            <w:pPr>
+              <w:jc w:val="center"/>
               <w:rPr>
                 <w:sz w:val="24"/>
               </w:rPr>
@@ -517,129 +756,7 @@
           </w:p>
         </w:tc>
       </w:tr>
-      <w:tr>
-        <w:trPr>
-          <w:trHeight w:val="234"/>
-        </w:trPr>
-        <w:tc>
-          <w:tcPr>
-            <w:tcW w:w="5353" w:type="dxa"/>
-            <w:tcBorders>
-              <w:top w:val="single" w:sz="4" w:space="0" w:color="auto"/>
-              <w:left w:val="single" w:sz="4" w:space="0" w:color="auto"/>
-              <w:bottom w:val="single" w:sz="4" w:space="0" w:color="auto"/>
-              <w:right w:val="single" w:sz="4" w:space="0" w:color="auto"/>
-            </w:tcBorders>
-          </w:tcPr>
-          <w:p>
-            <w:pPr>
-              <w:rPr>
-                <w:sz w:val="24"/>
-              </w:rPr>
-            </w:pPr>
-          </w:p>
-        </w:tc>
-        <w:tc>
-          <w:tcPr>
-            <w:tcW w:w="5103" w:type="dxa"/>
-            <w:tcBorders>
-              <w:top w:val="single" w:sz="4" w:space="0" w:color="auto"/>
-              <w:left w:val="single" w:sz="4" w:space="0" w:color="auto"/>
-              <w:bottom w:val="single" w:sz="4" w:space="0" w:color="auto"/>
-              <w:right w:val="single" w:sz="4" w:space="0" w:color="auto"/>
-            </w:tcBorders>
-          </w:tcPr>
-          <w:p>
-            <w:pPr>
-              <w:rPr>
-                <w:sz w:val="24"/>
-              </w:rPr>
-            </w:pPr>
-          </w:p>
-        </w:tc>
-      </w:tr>
-      <w:tr>
-        <w:trPr>
-          <w:trHeight w:val="234"/>
-        </w:trPr>
-        <w:tc>
-          <w:tcPr>
-            <w:tcW w:w="5353" w:type="dxa"/>
-            <w:tcBorders>
-              <w:top w:val="single" w:sz="4" w:space="0" w:color="auto"/>
-              <w:left w:val="single" w:sz="4" w:space="0" w:color="auto"/>
-              <w:bottom w:val="single" w:sz="4" w:space="0" w:color="auto"/>
-              <w:right w:val="single" w:sz="4" w:space="0" w:color="auto"/>
-            </w:tcBorders>
-          </w:tcPr>
-          <w:p>
-            <w:pPr>
-              <w:rPr>
-                <w:sz w:val="24"/>
-              </w:rPr>
-            </w:pPr>
-          </w:p>
-        </w:tc>
-        <w:tc>
-          <w:tcPr>
-            <w:tcW w:w="5103" w:type="dxa"/>
-            <w:tcBorders>
-              <w:top w:val="single" w:sz="4" w:space="0" w:color="auto"/>
-              <w:left w:val="single" w:sz="4" w:space="0" w:color="auto"/>
-              <w:bottom w:val="single" w:sz="4" w:space="0" w:color="auto"/>
-              <w:right w:val="single" w:sz="4" w:space="0" w:color="auto"/>
-            </w:tcBorders>
-          </w:tcPr>
-          <w:p>
-            <w:pPr>
-              <w:rPr>
-                <w:sz w:val="24"/>
-              </w:rPr>
-            </w:pPr>
-          </w:p>
-        </w:tc>
-      </w:tr>
-      <w:tr>
-        <w:trPr>
-          <w:trHeight w:val="234"/>
-        </w:trPr>
-        <w:tc>
-          <w:tcPr>
-            <w:tcW w:w="5353" w:type="dxa"/>
-            <w:tcBorders>
-              <w:top w:val="single" w:sz="4" w:space="0" w:color="auto"/>
-              <w:left w:val="single" w:sz="4" w:space="0" w:color="auto"/>
-              <w:bottom w:val="single" w:sz="4" w:space="0" w:color="auto"/>
-              <w:right w:val="single" w:sz="4" w:space="0" w:color="auto"/>
-            </w:tcBorders>
-          </w:tcPr>
-          <w:p>
-            <w:pPr>
-              <w:rPr>
-                <w:sz w:val="24"/>
-              </w:rPr>
-            </w:pPr>
-          </w:p>
-        </w:tc>
-        <w:tc>
-          <w:tcPr>
-            <w:tcW w:w="5103" w:type="dxa"/>
-            <w:tcBorders>
-              <w:top w:val="single" w:sz="4" w:space="0" w:color="auto"/>
-              <w:left w:val="single" w:sz="4" w:space="0" w:color="auto"/>
-              <w:bottom w:val="single" w:sz="4" w:space="0" w:color="auto"/>
-              <w:right w:val="single" w:sz="4" w:space="0" w:color="auto"/>
-            </w:tcBorders>
-          </w:tcPr>
-          <w:p>
-            <w:pPr>
-              <w:rPr>
-                <w:sz w:val="24"/>
-              </w:rPr>
-            </w:pPr>
-          </w:p>
-        </w:tc>
-      </w:tr>
+      <w:bookmarkEnd w:id="0"/>
     </w:tbl>
     <w:p>
       <w:pPr>
@@ -741,15 +858,7 @@
         <w:t>):</w:t>
       </w:r>
       <w:r>
-        <w:t xml:space="preserve"> Barbara </w:t>
-      </w:r>
-      <w:proofErr w:type="spellStart"/>
-      <w:r>
-        <w:t>Murtland</w:t>
-      </w:r>
-      <w:proofErr w:type="spellEnd"/>
-      <w:r>
-        <w:t xml:space="preserve"> (Team member)</w:t>
+        <w:t xml:space="preserve"> Barbara Murtland (Team member)</w:t>
       </w:r>
     </w:p>
     <w:p>
@@ -920,15 +1029,7 @@
         <w:t xml:space="preserve"> </w:t>
       </w:r>
       <w:r>
-        <w:t xml:space="preserve">Ismael </w:t>
-      </w:r>
-      <w:proofErr w:type="spellStart"/>
-      <w:r>
-        <w:t>Florit</w:t>
-      </w:r>
-      <w:proofErr w:type="spellEnd"/>
-      <w:r>
-        <w:t xml:space="preserve"> (Team member)</w:t>
+        <w:t>Ismael Florit (Team member)</w:t>
       </w:r>
     </w:p>
     <w:p>
@@ -938,13 +1039,11 @@
           <w:numId w:val="2"/>
         </w:numPr>
       </w:pPr>
-      <w:bookmarkStart w:id="0" w:name="_Hlk3286894"/>
-      <w:bookmarkStart w:id="1" w:name="_GoBack"/>
+      <w:bookmarkStart w:id="1" w:name="_Hlk3286894"/>
       <w:r>
         <w:t xml:space="preserve">Regression tested game requirement specific Junit tests </w:t>
       </w:r>
     </w:p>
-    <w:bookmarkEnd w:id="0"/>
     <w:bookmarkEnd w:id="1"/>
     <w:p>
       <w:pPr>
@@ -1025,15 +1124,7 @@
     <w:p/>
     <w:p>
       <w:r>
-        <w:t xml:space="preserve">Name &amp; Role (1): Barbara </w:t>
-      </w:r>
-      <w:proofErr w:type="spellStart"/>
-      <w:r>
-        <w:t>Murtland</w:t>
-      </w:r>
-      <w:proofErr w:type="spellEnd"/>
-      <w:r>
-        <w:t xml:space="preserve"> (Team member)</w:t>
+        <w:t>Name &amp; Role (1): Barbara Murtland (Team member)</w:t>
       </w:r>
     </w:p>
     <w:p>
@@ -1145,15 +1236,7 @@
         <w:t xml:space="preserve"> </w:t>
       </w:r>
       <w:r>
-        <w:t xml:space="preserve">Ismael </w:t>
-      </w:r>
-      <w:proofErr w:type="spellStart"/>
-      <w:r>
-        <w:t>Florit</w:t>
-      </w:r>
-      <w:proofErr w:type="spellEnd"/>
-      <w:r>
-        <w:t xml:space="preserve"> (Team member)</w:t>
+        <w:t>Ismael Florit (Team member)</w:t>
       </w:r>
     </w:p>
     <w:p>
@@ -1191,6 +1274,7 @@
     </w:p>
     <w:p>
       <w:r>
+        <w:lastRenderedPageBreak/>
         <w:t>Name &amp; Role (5): Tim Lewis (</w:t>
       </w:r>
       <w:r>
@@ -2433,6 +2517,21 @@
 </file>
 
 <file path=customXml/item1.xml><?xml version="1.0" encoding="utf-8"?>
+<p:properties xmlns:p="http://schemas.microsoft.com/office/2006/metadata/properties" xmlns:xsi="http://www.w3.org/2001/XMLSchema-instance">
+  <documentManagement/>
+</p:properties>
+</file>
+
+<file path=customXml/item2.xml><?xml version="1.0" encoding="utf-8"?>
+<?mso-contentType ?>
+<FormTemplates xmlns="http://schemas.microsoft.com/sharepoint/v3/contenttype/forms">
+  <Display>DocumentLibraryForm</Display>
+  <Edit>DocumentLibraryForm</Edit>
+  <New>DocumentLibraryForm</New>
+</FormTemplates>
+</file>
+
+<file path=customXml/item3.xml><?xml version="1.0" encoding="utf-8"?>
 <ct:contentTypeSchema xmlns:ct="http://schemas.microsoft.com/office/2006/metadata/contentType" xmlns:ma="http://schemas.microsoft.com/office/2006/metadata/properties/metaAttributes" ct:_="" ma:_="" ma:contentTypeName="Document" ma:contentTypeID="0x010100CFBBE2CC60E81E47A36546EEC2C89DB2" ma:contentTypeVersion="0" ma:contentTypeDescription="Create a new document." ma:contentTypeScope="" ma:versionID="bf515de6dffa0c7a8f9a2aaa045be10a">
   <xsd:schema xmlns:xsd="http://www.w3.org/2001/XMLSchema" xmlns:xs="http://www.w3.org/2001/XMLSchema" xmlns:p="http://schemas.microsoft.com/office/2006/metadata/properties" targetNamespace="http://schemas.microsoft.com/office/2006/metadata/properties" ma:root="true" ma:fieldsID="1b05d82d297216baf5b26c55225140df">
     <xsd:element name="properties">
@@ -2546,22 +2645,23 @@
 </ct:contentTypeSchema>
 </file>
 
-<file path=customXml/item2.xml><?xml version="1.0" encoding="utf-8"?>
-<?mso-contentType ?>
-<FormTemplates xmlns="http://schemas.microsoft.com/sharepoint/v3/contenttype/forms">
-  <Display>DocumentLibraryForm</Display>
-  <Edit>DocumentLibraryForm</Edit>
-  <New>DocumentLibraryForm</New>
-</FormTemplates>
+<file path=customXml/itemProps1.xml><?xml version="1.0" encoding="utf-8"?>
+<ds:datastoreItem xmlns:ds="http://schemas.openxmlformats.org/officeDocument/2006/customXml" ds:itemID="{501187D5-6300-46E3-BA90-AF18E4EA9360}">
+  <ds:schemaRefs>
+    <ds:schemaRef ds:uri="http://schemas.microsoft.com/office/2006/metadata/properties"/>
+  </ds:schemaRefs>
+</ds:datastoreItem>
 </file>
 
-<file path=customXml/item3.xml><?xml version="1.0" encoding="utf-8"?>
-<p:properties xmlns:p="http://schemas.microsoft.com/office/2006/metadata/properties" xmlns:xsi="http://www.w3.org/2001/XMLSchema-instance">
-  <documentManagement/>
-</p:properties>
+<file path=customXml/itemProps2.xml><?xml version="1.0" encoding="utf-8"?>
+<ds:datastoreItem xmlns:ds="http://schemas.openxmlformats.org/officeDocument/2006/customXml" ds:itemID="{273152B5-9368-4C93-BE61-F829BCBAD3E0}">
+  <ds:schemaRefs>
+    <ds:schemaRef ds:uri="http://schemas.microsoft.com/sharepoint/v3/contenttype/forms"/>
+  </ds:schemaRefs>
+</ds:datastoreItem>
 </file>
 
-<file path=customXml/itemProps1.xml><?xml version="1.0" encoding="utf-8"?>
+<file path=customXml/itemProps3.xml><?xml version="1.0" encoding="utf-8"?>
 <ds:datastoreItem xmlns:ds="http://schemas.openxmlformats.org/officeDocument/2006/customXml" ds:itemID="{25FDCDED-5376-49A7-9010-3F255A28F247}">
   <ds:schemaRefs>
     <ds:schemaRef ds:uri="http://schemas.microsoft.com/office/2006/metadata/contentType"/>
@@ -2575,20 +2675,4 @@
     <ds:schemaRef ds:uri="http://schemas.microsoft.com/office/infopath/2007/PartnerControls"/>
   </ds:schemaRefs>
 </ds:datastoreItem>
-</file>
-
-<file path=customXml/itemProps2.xml><?xml version="1.0" encoding="utf-8"?>
-<ds:datastoreItem xmlns:ds="http://schemas.openxmlformats.org/officeDocument/2006/customXml" ds:itemID="{273152B5-9368-4C93-BE61-F829BCBAD3E0}">
-  <ds:schemaRefs>
-    <ds:schemaRef ds:uri="http://schemas.microsoft.com/sharepoint/v3/contenttype/forms"/>
-  </ds:schemaRefs>
-</ds:datastoreItem>
-</file>
-
-<file path=customXml/itemProps3.xml><?xml version="1.0" encoding="utf-8"?>
-<ds:datastoreItem xmlns:ds="http://schemas.openxmlformats.org/officeDocument/2006/customXml" ds:itemID="{501187D5-6300-46E3-BA90-AF18E4EA9360}">
-  <ds:schemaRefs>
-    <ds:schemaRef ds:uri="http://schemas.microsoft.com/office/2006/metadata/properties"/>
-  </ds:schemaRefs>
-</ds:datastoreItem>
 </file>
</xml_diff>